<commit_message>
Change on method isEmpty for vectors
</commit_message>
<xml_diff>
--- a/Notes/Vector space representation and similarity.docx
+++ b/Notes/Vector space representation and similarity.docx
@@ -1,10 +1,10 @@
 
 <file path=word/document.xml><?xml version="1.0" encoding="utf-8"?>
-<w:document xmlns:wpc="http://schemas.microsoft.com/office/word/2010/wordprocessingCanvas" xmlns:mc="http://schemas.openxmlformats.org/markup-compatibility/2006" xmlns:o="urn:schemas-microsoft-com:office:office" xmlns:r="http://schemas.openxmlformats.org/officeDocument/2006/relationships" xmlns:m="http://schemas.openxmlformats.org/officeDocument/2006/math" xmlns:v="urn:schemas-microsoft-com:vml" xmlns:wp14="http://schemas.microsoft.com/office/word/2010/wordprocessingDrawing" xmlns:wp="http://schemas.openxmlformats.org/drawingml/2006/wordprocessingDrawing" xmlns:w10="urn:schemas-microsoft-com:office:word" xmlns:w="http://schemas.openxmlformats.org/wordprocessingml/2006/main" xmlns:w14="http://schemas.microsoft.com/office/word/2010/wordml" xmlns:w15="http://schemas.microsoft.com/office/word/2012/wordml" xmlns:wpg="http://schemas.microsoft.com/office/word/2010/wordprocessingGroup" xmlns:wpi="http://schemas.microsoft.com/office/word/2010/wordprocessingInk" xmlns:wne="http://schemas.microsoft.com/office/word/2006/wordml" xmlns:wps="http://schemas.microsoft.com/office/word/2010/wordprocessingShape" mc:Ignorable="w14 w15 wp14">
+<w:document xmlns:wpc="http://schemas.microsoft.com/office/word/2010/wordprocessingCanvas" xmlns:mo="http://schemas.microsoft.com/office/mac/office/2008/main" xmlns:mc="http://schemas.openxmlformats.org/markup-compatibility/2006" xmlns:mv="urn:schemas-microsoft-com:mac:vml" xmlns:o="urn:schemas-microsoft-com:office:office" xmlns:r="http://schemas.openxmlformats.org/officeDocument/2006/relationships" xmlns:m="http://schemas.openxmlformats.org/officeDocument/2006/math" xmlns:v="urn:schemas-microsoft-com:vml" xmlns:wp14="http://schemas.microsoft.com/office/word/2010/wordprocessingDrawing" xmlns:wp="http://schemas.openxmlformats.org/drawingml/2006/wordprocessingDrawing" xmlns:w10="urn:schemas-microsoft-com:office:word" xmlns:w="http://schemas.openxmlformats.org/wordprocessingml/2006/main" xmlns:w14="http://schemas.microsoft.com/office/word/2010/wordml" xmlns:w15="http://schemas.microsoft.com/office/word/2012/wordml" xmlns:wpg="http://schemas.microsoft.com/office/word/2010/wordprocessingGroup" xmlns:wpi="http://schemas.microsoft.com/office/word/2010/wordprocessingInk" xmlns:wne="http://schemas.microsoft.com/office/word/2006/wordml" xmlns:wps="http://schemas.microsoft.com/office/word/2010/wordprocessingShape" mc:Ignorable="w14 w15 wp14">
   <w:body>
     <w:p>
       <w:pPr>
-        <w:pStyle w:val="Titolo1"/>
+        <w:pStyle w:val="Heading1"/>
       </w:pPr>
       <w:r>
         <w:t>Vector space representation and similarity</w:t>
@@ -117,25 +117,7 @@
           <w:iCs/>
           <w:sz w:val="24"/>
         </w:rPr>
-        <w:t xml:space="preserve">Premises: </w:t>
-      </w:r>
-      <w:proofErr w:type="spellStart"/>
-      <w:r>
-        <w:rPr>
-          <w:rFonts w:eastAsiaTheme="minorEastAsia"/>
-          <w:iCs/>
-          <w:sz w:val="24"/>
-        </w:rPr>
-        <w:t>tf-idf</w:t>
-      </w:r>
-      <w:proofErr w:type="spellEnd"/>
-      <w:r>
-        <w:rPr>
-          <w:rFonts w:eastAsiaTheme="minorEastAsia"/>
-          <w:iCs/>
-          <w:sz w:val="24"/>
-        </w:rPr>
-        <w:t xml:space="preserve"> </w:t>
+        <w:t xml:space="preserve">Premises: tf-idf </w:t>
       </w:r>
       <w:r>
         <w:rPr>
@@ -151,25 +133,7 @@
           <w:iCs/>
           <w:sz w:val="24"/>
         </w:rPr>
-        <w:t xml:space="preserve"> Anyway here the assumption is the adoption of </w:t>
-      </w:r>
-      <w:proofErr w:type="spellStart"/>
-      <w:r>
-        <w:rPr>
-          <w:rFonts w:eastAsiaTheme="minorEastAsia"/>
-          <w:iCs/>
-          <w:sz w:val="24"/>
-        </w:rPr>
-        <w:t>tf-idf</w:t>
-      </w:r>
-      <w:proofErr w:type="spellEnd"/>
-      <w:r>
-        <w:rPr>
-          <w:rFonts w:eastAsiaTheme="minorEastAsia"/>
-          <w:iCs/>
-          <w:sz w:val="24"/>
-        </w:rPr>
-        <w:t>.</w:t>
+        <w:t xml:space="preserve"> Anyway here the assumption is the adoption of tf-idf.</w:t>
       </w:r>
     </w:p>
     <w:p>
@@ -531,21 +495,7 @@
                       <w:rFonts w:ascii="Cambria Math" w:eastAsiaTheme="minorEastAsia" w:hAnsi="Cambria Math"/>
                       <w:sz w:val="24"/>
                     </w:rPr>
-                    <m:t>|</m:t>
-                  </m:r>
-                  <m:r>
-                    <w:rPr>
-                      <w:rFonts w:ascii="Cambria Math" w:eastAsiaTheme="minorEastAsia" w:hAnsi="Cambria Math"/>
-                      <w:sz w:val="24"/>
-                    </w:rPr>
-                    <m:t>*</m:t>
-                  </m:r>
-                  <m:r>
-                    <w:rPr>
-                      <w:rFonts w:ascii="Cambria Math" w:eastAsiaTheme="minorEastAsia" w:hAnsi="Cambria Math"/>
-                      <w:sz w:val="24"/>
-                    </w:rPr>
-                    <m:t>|</m:t>
+                    <m:t>|*|</m:t>
                   </m:r>
                   <m:acc>
                     <m:accPr>
@@ -760,21 +710,7 @@
                     <w:rFonts w:ascii="Cambria Math" w:eastAsiaTheme="minorEastAsia" w:hAnsi="Cambria Math"/>
                     <w:sz w:val="24"/>
                   </w:rPr>
-                  <m:t>(d</m:t>
-                </m:r>
-                <m:r>
-                  <w:rPr>
-                    <w:rFonts w:ascii="Cambria Math" w:eastAsiaTheme="minorEastAsia" w:hAnsi="Cambria Math"/>
-                    <w:sz w:val="24"/>
-                  </w:rPr>
-                  <m:t>oc</m:t>
-                </m:r>
-                <m:r>
-                  <w:rPr>
-                    <w:rFonts w:ascii="Cambria Math" w:eastAsiaTheme="minorEastAsia" w:hAnsi="Cambria Math"/>
-                    <w:sz w:val="24"/>
-                  </w:rPr>
-                  <m:t>)</m:t>
+                  <m:t>(doc)</m:t>
                 </m:r>
               </m:e>
             </m:nary>
@@ -835,21 +771,7 @@
             <w:rFonts w:ascii="Cambria Math" w:eastAsiaTheme="minorEastAsia" w:hAnsi="Cambria Math"/>
             <w:sz w:val="24"/>
           </w:rPr>
-          <m:t>(d</m:t>
-        </m:r>
-        <m:r>
-          <w:rPr>
-            <w:rFonts w:ascii="Cambria Math" w:eastAsiaTheme="minorEastAsia" w:hAnsi="Cambria Math"/>
-            <w:sz w:val="24"/>
-          </w:rPr>
-          <m:t>oc</m:t>
-        </m:r>
-        <m:r>
-          <w:rPr>
-            <w:rFonts w:ascii="Cambria Math" w:eastAsiaTheme="minorEastAsia" w:hAnsi="Cambria Math"/>
-            <w:sz w:val="24"/>
-          </w:rPr>
-          <m:t>)</m:t>
+          <m:t>(doc)</m:t>
         </m:r>
       </m:oMath>
       <w:r>
@@ -1011,15 +933,15 @@
                 </m:r>
               </m:sub>
             </m:sSub>
-            <m:r>
-              <w:rPr>
-                <w:rFonts w:ascii="Cambria Math" w:eastAsiaTheme="minorEastAsia" w:hAnsi="Cambria Math"/>
-                <w:sz w:val="24"/>
-              </w:rPr>
-              <m:t>(doc)</m:t>
-            </m:r>
           </m:e>
         </m:acc>
+        <m:r>
+          <w:rPr>
+            <w:rFonts w:ascii="Cambria Math" w:eastAsiaTheme="minorEastAsia" w:hAnsi="Cambria Math"/>
+            <w:sz w:val="24"/>
+          </w:rPr>
+          <m:t>(doc)</m:t>
+        </m:r>
       </m:oMath>
       <w:r>
         <w:rPr>
@@ -1053,16 +975,7 @@
           <w:iCs/>
           <w:sz w:val="24"/>
         </w:rPr>
-        <w:t>Euclidean Lengths</w:t>
-      </w:r>
-      <w:r>
-        <w:rPr>
-          <w:rFonts w:eastAsiaTheme="minorEastAsia"/>
-          <w:i/>
-          <w:iCs/>
-          <w:sz w:val="24"/>
-        </w:rPr>
-        <w:t xml:space="preserve"> </w:t>
+        <w:t xml:space="preserve">Euclidean Lengths </w:t>
       </w:r>
       <w:r>
         <w:rPr>
@@ -1080,22 +993,337 @@
         </w:rPr>
         <w:t xml:space="preserve">the length of two vectors in relation to each other. </w:t>
       </w:r>
-    </w:p>
-    <w:p>
-      <w:pPr>
-        <w:rPr>
-          <w:sz w:val="24"/>
-        </w:rPr>
-      </w:pPr>
-      <w:bookmarkStart w:id="0" w:name="_GoBack"/>
-      <w:bookmarkEnd w:id="0"/>
-    </w:p>
-    <w:p>
-      <w:pPr>
-        <w:rPr>
-          <w:sz w:val="24"/>
-        </w:rPr>
-      </w:pPr>
+      <w:r>
+        <w:rPr>
+          <w:rFonts w:eastAsiaTheme="minorEastAsia"/>
+          <w:iCs/>
+          <w:sz w:val="24"/>
+        </w:rPr>
+        <w:t>It could be not essential for already normalised collections of vectors (like as through the use of normalising algorithm for weighting such as TFIDF).</w:t>
+      </w:r>
+    </w:p>
+    <w:p>
+      <w:pPr>
+        <w:rPr>
+          <w:sz w:val="24"/>
+        </w:rPr>
+      </w:pPr>
+      <w:r>
+        <w:rPr>
+          <w:sz w:val="24"/>
+        </w:rPr>
+        <w:t xml:space="preserve">Dot Product is the product </w:t>
+      </w:r>
+      <w:r>
+        <w:rPr>
+          <w:sz w:val="24"/>
+        </w:rPr>
+        <w:t xml:space="preserve">of each term to the corresponding </w:t>
+      </w:r>
+      <w:r>
+        <w:rPr>
+          <w:sz w:val="24"/>
+        </w:rPr>
+        <w:t xml:space="preserve">one (same position or same term) </w:t>
+      </w:r>
+      <w:r>
+        <w:rPr>
+          <w:sz w:val="24"/>
+        </w:rPr>
+        <w:t>in the other vector:</w:t>
+      </w:r>
+    </w:p>
+    <w:p>
+      <w:pPr>
+        <w:rPr>
+          <w:sz w:val="24"/>
+        </w:rPr>
+      </w:pPr>
+    </w:p>
+    <w:p>
+      <w:pPr>
+        <w:rPr>
+          <w:rFonts w:eastAsiaTheme="minorEastAsia"/>
+          <w:sz w:val="24"/>
+        </w:rPr>
+      </w:pPr>
+      <m:oMathPara>
+        <m:oMath>
+          <m:r>
+            <w:rPr>
+              <w:rFonts w:ascii="Cambria Math" w:hAnsi="Cambria Math"/>
+              <w:sz w:val="24"/>
+            </w:rPr>
+            <m:t xml:space="preserve">A: </m:t>
+          </m:r>
+          <m:m>
+            <m:mPr>
+              <m:mcs>
+                <m:mc>
+                  <m:mcPr>
+                    <m:count m:val="1"/>
+                    <m:mcJc m:val="center"/>
+                  </m:mcPr>
+                </m:mc>
+              </m:mcs>
+              <m:ctrlPr>
+                <w:rPr>
+                  <w:rFonts w:ascii="Cambria Math" w:hAnsi="Cambria Math"/>
+                  <w:i/>
+                  <w:sz w:val="24"/>
+                </w:rPr>
+              </m:ctrlPr>
+            </m:mPr>
+            <m:mr>
+              <m:e>
+                <m:r>
+                  <w:rPr>
+                    <w:rFonts w:ascii="Cambria Math" w:hAnsi="Cambria Math"/>
+                    <w:sz w:val="24"/>
+                  </w:rPr>
+                  <m:t>2</m:t>
+                </m:r>
+              </m:e>
+            </m:mr>
+            <m:mr>
+              <m:e>
+                <m:r>
+                  <w:rPr>
+                    <w:rFonts w:ascii="Cambria Math" w:hAnsi="Cambria Math"/>
+                    <w:sz w:val="24"/>
+                  </w:rPr>
+                  <m:t>4</m:t>
+                </m:r>
+              </m:e>
+            </m:mr>
+            <m:mr>
+              <m:e>
+                <m:r>
+                  <w:rPr>
+                    <w:rFonts w:ascii="Cambria Math" w:hAnsi="Cambria Math"/>
+                    <w:sz w:val="24"/>
+                  </w:rPr>
+                  <m:t>3</m:t>
+                </m:r>
+              </m:e>
+            </m:mr>
+          </m:m>
+          <m:r>
+            <w:rPr>
+              <w:rFonts w:ascii="Cambria Math" w:hAnsi="Cambria Math"/>
+              <w:sz w:val="24"/>
+            </w:rPr>
+            <m:t xml:space="preserve"> </m:t>
+          </m:r>
+          <m:r>
+            <w:rPr>
+              <w:rFonts w:ascii="Cambria Math" w:hAnsi="Cambria Math"/>
+              <w:sz w:val="24"/>
+            </w:rPr>
+            <m:t xml:space="preserve">  </m:t>
+          </m:r>
+          <m:r>
+            <w:rPr>
+              <w:rFonts w:ascii="Cambria Math" w:hAnsi="Cambria Math"/>
+              <w:sz w:val="24"/>
+            </w:rPr>
+            <m:t>*   B:</m:t>
+          </m:r>
+          <m:m>
+            <m:mPr>
+              <m:mcs>
+                <m:mc>
+                  <m:mcPr>
+                    <m:count m:val="1"/>
+                    <m:mcJc m:val="center"/>
+                  </m:mcPr>
+                </m:mc>
+              </m:mcs>
+              <m:ctrlPr>
+                <w:rPr>
+                  <w:rFonts w:ascii="Cambria Math" w:eastAsiaTheme="minorEastAsia" w:hAnsi="Cambria Math"/>
+                  <w:i/>
+                  <w:sz w:val="24"/>
+                </w:rPr>
+              </m:ctrlPr>
+            </m:mPr>
+            <m:mr>
+              <m:e>
+                <m:r>
+                  <w:rPr>
+                    <w:rFonts w:ascii="Cambria Math" w:eastAsiaTheme="minorEastAsia" w:hAnsi="Cambria Math"/>
+                    <w:sz w:val="24"/>
+                  </w:rPr>
+                  <m:t>2</m:t>
+                </m:r>
+              </m:e>
+            </m:mr>
+            <m:mr>
+              <m:e>
+                <m:r>
+                  <w:rPr>
+                    <w:rFonts w:ascii="Cambria Math" w:eastAsiaTheme="minorEastAsia" w:hAnsi="Cambria Math"/>
+                    <w:sz w:val="24"/>
+                  </w:rPr>
+                  <m:t>6</m:t>
+                </m:r>
+              </m:e>
+            </m:mr>
+            <m:mr>
+              <m:e>
+                <m:r>
+                  <w:rPr>
+                    <w:rFonts w:ascii="Cambria Math" w:eastAsiaTheme="minorEastAsia" w:hAnsi="Cambria Math"/>
+                    <w:sz w:val="24"/>
+                  </w:rPr>
+                  <m:t>1</m:t>
+                </m:r>
+              </m:e>
+            </m:mr>
+          </m:m>
+          <m:r>
+            <w:rPr>
+              <w:rFonts w:ascii="Cambria Math" w:eastAsiaTheme="minorEastAsia" w:hAnsi="Cambria Math"/>
+              <w:sz w:val="24"/>
+            </w:rPr>
+            <m:t xml:space="preserve">  =  C:</m:t>
+          </m:r>
+          <m:m>
+            <m:mPr>
+              <m:mcs>
+                <m:mc>
+                  <m:mcPr>
+                    <m:count m:val="1"/>
+                    <m:mcJc m:val="center"/>
+                  </m:mcPr>
+                </m:mc>
+              </m:mcs>
+              <m:ctrlPr>
+                <w:rPr>
+                  <w:rFonts w:ascii="Cambria Math" w:eastAsiaTheme="minorEastAsia" w:hAnsi="Cambria Math"/>
+                  <w:i/>
+                  <w:sz w:val="24"/>
+                </w:rPr>
+              </m:ctrlPr>
+            </m:mPr>
+            <m:mr>
+              <m:e>
+                <m:r>
+                  <w:rPr>
+                    <w:rFonts w:ascii="Cambria Math" w:eastAsiaTheme="minorEastAsia" w:hAnsi="Cambria Math"/>
+                    <w:sz w:val="24"/>
+                  </w:rPr>
+                  <m:t>4</m:t>
+                </m:r>
+              </m:e>
+            </m:mr>
+            <m:mr>
+              <m:e>
+                <m:r>
+                  <w:rPr>
+                    <w:rFonts w:ascii="Cambria Math" w:eastAsiaTheme="minorEastAsia" w:hAnsi="Cambria Math"/>
+                    <w:sz w:val="24"/>
+                  </w:rPr>
+                  <m:t>24</m:t>
+                </m:r>
+              </m:e>
+            </m:mr>
+            <m:mr>
+              <m:e>
+                <m:r>
+                  <w:rPr>
+                    <w:rFonts w:ascii="Cambria Math" w:eastAsiaTheme="minorEastAsia" w:hAnsi="Cambria Math"/>
+                    <w:sz w:val="24"/>
+                  </w:rPr>
+                  <m:t>3</m:t>
+                </m:r>
+              </m:e>
+            </m:mr>
+          </m:m>
+          <m:r>
+            <w:rPr>
+              <w:rFonts w:ascii="Cambria Math" w:eastAsiaTheme="minorEastAsia" w:hAnsi="Cambria Math"/>
+              <w:sz w:val="24"/>
+            </w:rPr>
+            <m:t xml:space="preserve">   =  </m:t>
+          </m:r>
+          <m:r>
+            <w:rPr>
+              <w:rFonts w:ascii="Cambria Math" w:eastAsiaTheme="minorEastAsia" w:hAnsi="Cambria Math"/>
+              <w:sz w:val="24"/>
+            </w:rPr>
+            <m:t>DOTProd:31</m:t>
+          </m:r>
+        </m:oMath>
+      </m:oMathPara>
+    </w:p>
+    <w:p>
+      <w:pPr>
+        <w:rPr>
+          <w:sz w:val="24"/>
+        </w:rPr>
+      </w:pPr>
+      <w:r>
+        <w:rPr>
+          <w:sz w:val="24"/>
+        </w:rPr>
+        <w:t>This is done to assert the effective similarit</w:t>
+      </w:r>
+      <w:r>
+        <w:rPr>
+          <w:sz w:val="24"/>
+        </w:rPr>
+        <w:t>y of said documents, relating</w:t>
+      </w:r>
+      <w:r>
+        <w:rPr>
+          <w:sz w:val="24"/>
+        </w:rPr>
+        <w:t xml:space="preserve"> them on a imaginary space having a </w:t>
+      </w:r>
+      <w:r>
+        <w:rPr>
+          <w:sz w:val="24"/>
+        </w:rPr>
+        <w:t>centre</w:t>
+      </w:r>
+      <w:r>
+        <w:rPr>
+          <w:sz w:val="24"/>
+        </w:rPr>
+        <w:t>, which each vector being a line starting from that (0) forming angles. The geometric angle between two vector will be the Cosine</w:t>
+      </w:r>
+      <w:r>
+        <w:rPr>
+          <w:sz w:val="24"/>
+        </w:rPr>
+        <w:t xml:space="preserve"> (</w:t>
+      </w:r>
+      <w:r>
+        <w:rPr>
+          <w:sz w:val="24"/>
+        </w:rPr>
+        <w:sym w:font="Symbol" w:char="F071"/>
+      </w:r>
+      <w:r>
+        <w:rPr>
+          <w:sz w:val="24"/>
+        </w:rPr>
+        <w:t>)</w:t>
+      </w:r>
+      <w:r>
+        <w:rPr>
+          <w:sz w:val="24"/>
+        </w:rPr>
+        <w:t xml:space="preserve">, which value can be the degree formed by this new “shape”. Analysing all degrees between all vectors, </w:t>
+      </w:r>
+      <w:r>
+        <w:rPr>
+          <w:sz w:val="24"/>
+        </w:rPr>
+        <w:lastRenderedPageBreak/>
+        <w:t>cosine values can be used in different fashion, depending on the scheme for the clustering (as a choice for this project, but can be for many different uses in information retrieval, summarisation, etc…). Example, they can be used in descending order for Single-Link scheme.</w:t>
+      </w:r>
     </w:p>
     <w:p>
       <w:pPr>
@@ -1109,11 +1337,10 @@
           <w:sz w:val="24"/>
           <w:lang w:eastAsia="en-GB"/>
         </w:rPr>
-        <w:lastRenderedPageBreak/>
         <mc:AlternateContent>
           <mc:Choice Requires="wpc">
             <w:drawing>
-              <wp:inline distT="0" distB="0" distL="0" distR="0">
+              <wp:inline distT="0" distB="0" distL="0" distR="0" wp14:anchorId="5DF60303" wp14:editId="358907D4">
                 <wp:extent cx="4038600" cy="3200400"/>
                 <wp:effectExtent l="0" t="0" r="0" b="0"/>
                 <wp:docPr id="7" name="Area di disegno 7"/>
@@ -1355,7 +1582,11 @@
                         </wps:style>
                         <wps:txbx>
                           <w:txbxContent>
-                            <w:p/>
+                            <w:p>
+                              <w:r>
+                                <w:t>D2</w:t>
+                              </w:r>
+                            </w:p>
                           </w:txbxContent>
                         </wps:txbx>
                         <wps:bodyPr rot="0" spcFirstLastPara="0" vertOverflow="overflow" horzOverflow="overflow" vert="horz" wrap="square" lIns="91440" tIns="45720" rIns="91440" bIns="45720" numCol="1" spcCol="0" rtlCol="0" fromWordArt="0" anchor="t" anchorCtr="0" forceAA="0" compatLnSpc="1">
@@ -1404,9 +1635,17 @@
                           <w:txbxContent>
                             <w:p>
                               <w:pPr>
-                                <w:pStyle w:val="NormaleWeb"/>
+                                <w:pStyle w:val="NormalWeb"/>
                                 <w:spacing w:before="0" w:beforeAutospacing="0" w:after="160" w:afterAutospacing="0" w:line="256" w:lineRule="auto"/>
                               </w:pPr>
+                              <w:r>
+                                <w:rPr>
+                                  <w:rFonts w:eastAsia="Calibri"/>
+                                  <w:sz w:val="22"/>
+                                  <w:szCs w:val="22"/>
+                                </w:rPr>
+                                <w:t>D3</w:t>
+                              </w:r>
                               <w:r>
                                 <w:rPr>
                                   <w:rFonts w:eastAsia="Calibri"/>
@@ -1464,7 +1703,7 @@
                           <w:txbxContent>
                             <w:p>
                               <w:pPr>
-                                <w:pStyle w:val="NormaleWeb"/>
+                                <w:pStyle w:val="NormalWeb"/>
                                 <w:spacing w:before="0" w:beforeAutospacing="0" w:after="160" w:afterAutospacing="0" w:line="256" w:lineRule="auto"/>
                               </w:pPr>
                               <w:r>
@@ -1473,120 +1712,8 @@
                                   <w:sz w:val="22"/>
                                   <w:szCs w:val="22"/>
                                 </w:rPr>
-                                <w:t> </w:t>
+                                <w:t>D1</w:t>
                               </w:r>
-                            </w:p>
-                          </w:txbxContent>
-                        </wps:txbx>
-                        <wps:bodyPr rot="0" spcFirstLastPara="0" vert="horz" wrap="square" lIns="91440" tIns="45720" rIns="91440" bIns="45720" numCol="1" spcCol="0" rtlCol="0" fromWordArt="0" anchor="t" anchorCtr="0" forceAA="0" compatLnSpc="1">
-                          <a:prstTxWarp prst="textNoShape">
-                            <a:avLst/>
-                          </a:prstTxWarp>
-                          <a:noAutofit/>
-                        </wps:bodyPr>
-                      </wps:wsp>
-                      <wps:wsp>
-                        <wps:cNvPr id="19" name="Casella di testo 14"/>
-                        <wps:cNvSpPr txBox="1"/>
-                        <wps:spPr>
-                          <a:xfrm>
-                            <a:off x="275250" y="684825"/>
-                            <a:ext cx="371475" cy="257175"/>
-                          </a:xfrm>
-                          <a:prstGeom prst="rect">
-                            <a:avLst/>
-                          </a:prstGeom>
-                          <a:solidFill>
-                            <a:schemeClr val="lt1"/>
-                          </a:solidFill>
-                          <a:ln w="6350">
-                            <a:solidFill>
-                              <a:prstClr val="black"/>
-                            </a:solidFill>
-                          </a:ln>
-                          <a:effectLst/>
-                        </wps:spPr>
-                        <wps:style>
-                          <a:lnRef idx="0">
-                            <a:schemeClr val="accent1"/>
-                          </a:lnRef>
-                          <a:fillRef idx="0">
-                            <a:schemeClr val="accent1"/>
-                          </a:fillRef>
-                          <a:effectRef idx="0">
-                            <a:schemeClr val="accent1"/>
-                          </a:effectRef>
-                          <a:fontRef idx="minor">
-                            <a:schemeClr val="dk1"/>
-                          </a:fontRef>
-                        </wps:style>
-                        <wps:txbx>
-                          <w:txbxContent>
-                            <w:p>
-                              <w:pPr>
-                                <w:pStyle w:val="NormaleWeb"/>
-                                <w:spacing w:before="0" w:beforeAutospacing="0" w:after="160" w:afterAutospacing="0" w:line="256" w:lineRule="auto"/>
-                              </w:pPr>
-                              <w:r>
-                                <w:rPr>
-                                  <w:rFonts w:eastAsia="Calibri"/>
-                                  <w:sz w:val="22"/>
-                                  <w:szCs w:val="22"/>
-                                </w:rPr>
-                                <w:t> </w:t>
-                              </w:r>
-                            </w:p>
-                          </w:txbxContent>
-                        </wps:txbx>
-                        <wps:bodyPr rot="0" spcFirstLastPara="0" vert="horz" wrap="square" lIns="91440" tIns="45720" rIns="91440" bIns="45720" numCol="1" spcCol="0" rtlCol="0" fromWordArt="0" anchor="t" anchorCtr="0" forceAA="0" compatLnSpc="1">
-                          <a:prstTxWarp prst="textNoShape">
-                            <a:avLst/>
-                          </a:prstTxWarp>
-                          <a:noAutofit/>
-                        </wps:bodyPr>
-                      </wps:wsp>
-                      <wps:wsp>
-                        <wps:cNvPr id="20" name="Casella di testo 14"/>
-                        <wps:cNvSpPr txBox="1"/>
-                        <wps:spPr>
-                          <a:xfrm>
-                            <a:off x="3342300" y="2675550"/>
-                            <a:ext cx="371475" cy="257175"/>
-                          </a:xfrm>
-                          <a:prstGeom prst="rect">
-                            <a:avLst/>
-                          </a:prstGeom>
-                          <a:solidFill>
-                            <a:schemeClr val="lt1"/>
-                          </a:solidFill>
-                          <a:ln w="6350">
-                            <a:solidFill>
-                              <a:prstClr val="black"/>
-                            </a:solidFill>
-                          </a:ln>
-                          <a:effectLst/>
-                        </wps:spPr>
-                        <wps:style>
-                          <a:lnRef idx="0">
-                            <a:schemeClr val="accent1"/>
-                          </a:lnRef>
-                          <a:fillRef idx="0">
-                            <a:schemeClr val="accent1"/>
-                          </a:fillRef>
-                          <a:effectRef idx="0">
-                            <a:schemeClr val="accent1"/>
-                          </a:effectRef>
-                          <a:fontRef idx="minor">
-                            <a:schemeClr val="dk1"/>
-                          </a:fontRef>
-                        </wps:style>
-                        <wps:txbx>
-                          <w:txbxContent>
-                            <w:p>
-                              <w:pPr>
-                                <w:pStyle w:val="NormaleWeb"/>
-                                <w:spacing w:before="0" w:beforeAutospacing="0" w:after="160" w:afterAutospacing="0" w:line="256" w:lineRule="auto"/>
-                              </w:pPr>
                               <w:r>
                                 <w:rPr>
                                   <w:rFonts w:eastAsia="Calibri"/>
@@ -1644,7 +1771,7 @@
                           <w:txbxContent>
                             <w:p>
                               <w:pPr>
-                                <w:pStyle w:val="NormaleWeb"/>
+                                <w:pStyle w:val="NormalWeb"/>
                                 <w:spacing w:before="0" w:beforeAutospacing="0" w:after="160" w:afterAutospacing="0" w:line="256" w:lineRule="auto"/>
                               </w:pPr>
                               <w:r>
@@ -1681,7 +1808,7 @@
           </mc:Choice>
           <mc:Fallback>
             <w:pict>
-              <v:group id="Area di disegno 7" o:spid="_x0000_s1026" editas="canvas" style="width:318pt;height:252pt;mso-position-horizontal-relative:char;mso-position-vertical-relative:line" coordsize="40386,32004" o:gfxdata="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">
+              <v:group w14:anchorId="5DF60303" id="Area di disegno 7" o:spid="_x0000_s1026" style="width:318pt;height:252pt;mso-position-horizontal-relative:char;mso-position-vertical-relative:line" coordsize="4038600,3200400" o:gfxdata="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">
                 <v:shapetype id="_x0000_t75" coordsize="21600,21600" o:spt="75" o:preferrelative="t" path="m@4@5l@4@11@9@11@9@5xe" filled="f" stroked="f">
                   <v:stroke joinstyle="miter"/>
                   <v:formulas>
@@ -1701,52 +1828,64 @@
                   <v:path o:extrusionok="f" gradientshapeok="t" o:connecttype="rect"/>
                   <o:lock v:ext="edit" aspectratio="t"/>
                 </v:shapetype>
-                <v:shape id="_x0000_s1027" type="#_x0000_t75" style="position:absolute;width:40386;height:32004;visibility:visible;mso-wrap-style:square">
+                <v:shape id="_x0000_s1027" type="#_x0000_t75" style="position:absolute;width:4038600;height:3200400;visibility:visible;mso-wrap-style:square">
                   <v:fill o:detectmouseclick="t"/>
                   <v:path o:connecttype="none"/>
                 </v:shape>
-                <v:shapetype id="_x0000_t32" coordsize="21600,21600" o:spt="32" o:oned="t" path="m,l21600,21600e" filled="f">
+                <v:shapetype id="_x0000_t32" coordsize="21600,21600" o:spt="32" o:oned="t" path="m0,0l21600,21600e" filled="f">
                   <v:path arrowok="t" fillok="f" o:connecttype="none"/>
                   <o:lock v:ext="edit" shapetype="t"/>
                 </v:shapetype>
-                <v:shape id="Connettore 2 8" o:spid="_x0000_s1028" type="#_x0000_t32" style="position:absolute;left:6953;top:5810;width:0;height:22669;flip:y;visibility:visible;mso-wrap-style:square" o:connectortype="straight" o:gfxdata="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" strokecolor="black [3200]" strokeweight=".5pt">
+                <v:shape id="Connettore 2 8" o:spid="_x0000_s1028" type="#_x0000_t32" style="position:absolute;left:695326;top:581025;width:0;height:2266951;flip:y;visibility:visible;mso-wrap-style:square" o:connectortype="straight" o:gfxdata="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" strokecolor="black [3200]" strokeweight=".5pt">
                   <v:stroke endarrow="block" joinstyle="miter"/>
                 </v:shape>
-                <v:shape id="Connettore 2 9" o:spid="_x0000_s1029" type="#_x0000_t32" style="position:absolute;left:6953;top:28289;width:26098;height:95;flip:y;visibility:visible;mso-wrap-style:square" o:connectortype="straight" o:gfxdata="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" strokecolor="black [3200]" strokeweight=".5pt">
+                <v:shape id="Connettore 2 9" o:spid="_x0000_s1029" type="#_x0000_t32" style="position:absolute;left:695326;top:2828925;width:2609849;height:9527;flip:y;visibility:visible;mso-wrap-style:square" o:connectortype="straight" o:gfxdata="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" strokecolor="black [3200]" strokeweight=".5pt">
                   <v:stroke endarrow="block" joinstyle="miter"/>
                 </v:shape>
-                <v:shape id="Connettore 2 10" o:spid="_x0000_s1030" type="#_x0000_t32" style="position:absolute;left:6858;top:10096;width:20955;height:18288;flip:y;visibility:visible;mso-wrap-style:square" o:connectortype="straight" o:gfxdata="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" strokecolor="#ed7d31 [3205]" strokeweight=".5pt">
+                <v:shape id="Connettore 2 10" o:spid="_x0000_s1030" type="#_x0000_t32" style="position:absolute;left:685800;top:1009650;width:2095500;height:1828803;flip:y;visibility:visible;mso-wrap-style:square" o:connectortype="straight" o:gfxdata="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" strokecolor="#ed7d31 [3205]" strokeweight=".5pt">
                   <v:stroke endarrow="block" joinstyle="miter"/>
                 </v:shape>
-                <v:shape id="Connettore 2 11" o:spid="_x0000_s1031" type="#_x0000_t32" style="position:absolute;left:6953;top:19621;width:26956;height:8763;flip:y;visibility:visible;mso-wrap-style:square" o:connectortype="straight" o:gfxdata="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" strokecolor="#5b9bd5 [3204]" strokeweight=".5pt">
+                <v:shape id="Connettore 2 11" o:spid="_x0000_s1031" type="#_x0000_t32" style="position:absolute;left:695326;top:1962150;width:2695574;height:876304;flip:y;visibility:visible;mso-wrap-style:square" o:connectortype="straight" o:gfxdata="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" strokecolor="#5b9bd5 [3204]" strokeweight=".5pt">
                   <v:stroke dashstyle="dash" endarrow="block" joinstyle="miter"/>
                 </v:shape>
-                <v:shape id="Connettore 2 12" o:spid="_x0000_s1032" type="#_x0000_t32" style="position:absolute;left:6953;top:7048;width:5334;height:21336;flip:y;visibility:visible;mso-wrap-style:square" o:connectortype="straight" o:gfxdata="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" strokecolor="#5b9bd5 [3204]" strokeweight=".5pt">
+                <v:shape id="Connettore 2 12" o:spid="_x0000_s1032" type="#_x0000_t32" style="position:absolute;left:695326;top:704850;width:533399;height:2133602;flip:y;visibility:visible;mso-wrap-style:square" o:connectortype="straight" o:gfxdata="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" strokecolor="#5b9bd5 [3204]" strokeweight=".5pt">
                   <v:stroke dashstyle="dash" endarrow="block" joinstyle="miter"/>
                 </v:shape>
-                <v:shape id="Arco 13" o:spid="_x0000_s1033" style="position:absolute;left:13811;top:19716;width:6191;height:7811;visibility:visible;mso-wrap-style:square;v-text-anchor:middle" coordsize="619125,781050" o:gfxdata="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" path="m309562,nsc412585,,508857,64656,566379,172478v42053,78826,59883,174289,50151,268507l309563,390525v,-130175,-1,-260350,-1,-390525xem309562,nfc412585,,508857,64656,566379,172478v42053,78826,59883,174289,50151,268507e" filled="f" strokecolor="#5b9bd5 [3204]" strokeweight=".5pt">
+                <v:shape id="Arco 13" o:spid="_x0000_s1033" style="position:absolute;left:1381125;top:1971675;width:619125;height:781050;visibility:visible;mso-wrap-style:square;v-text-anchor:middle" coordsize="619125,781050" o:gfxdata="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" path="m309562,0nsc412585,,508857,64656,566379,172478,608432,251304,626262,346767,616530,440985l309563,390525c309563,260350,309562,130175,309562,0xem309562,0nfc412585,,508857,64656,566379,172478,608432,251304,626262,346767,616530,440985e" filled="f" strokecolor="#5b9bd5 [3204]" strokeweight=".5pt">
                   <v:stroke joinstyle="miter"/>
                   <v:path arrowok="t" o:connecttype="custom" o:connectlocs="309562,0;566379,172478;616530,440985" o:connectangles="0,0,0"/>
                 </v:shape>
-                <v:shapetype id="_x0000_t202" coordsize="21600,21600" o:spt="202" path="m,l,21600r21600,l21600,xe">
+                <v:shapetype id="_x0000_t202" coordsize="21600,21600" o:spt="202" path="m0,0l0,21600,21600,21600,21600,0xe">
                   <v:stroke joinstyle="miter"/>
                   <v:path gradientshapeok="t" o:connecttype="rect"/>
                 </v:shapetype>
-                <v:shape id="Casella di testo 14" o:spid="_x0000_s1034" type="#_x0000_t202" style="position:absolute;left:31242;top:21240;width:3714;height:2572;visibility:visible;mso-wrap-style:square;v-text-anchor:top" o:gfxdata="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" fillcolor="white [3201]" strokeweight=".5pt">
+                <v:shape id="Casella di testo 14" o:spid="_x0000_s1034" type="#_x0000_t202" style="position:absolute;left:3124200;top:2124075;width:371475;height:257175;visibility:visible;mso-wrap-style:square;v-text-anchor:top" o:gfxdata="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" fillcolor="white [3201]" strokeweight=".5pt">
                   <v:textbox>
                     <w:txbxContent>
-                      <w:p/>
+                      <w:p>
+                        <w:r>
+                          <w:t>D2</w:t>
+                        </w:r>
+                      </w:p>
                     </w:txbxContent>
                   </v:textbox>
                 </v:shape>
-                <v:shape id="Casella di testo 14" o:spid="_x0000_s1035" type="#_x0000_t202" style="position:absolute;left:12658;top:8372;width:3715;height:2572;visibility:visible;mso-wrap-style:square;v-text-anchor:top" o:gfxdata="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" fillcolor="white [3201]" strokeweight=".5pt">
+                <v:shape id="Casella di testo 14" o:spid="_x0000_s1035" type="#_x0000_t202" style="position:absolute;left:1265850;top:837225;width:371475;height:257175;visibility:visible;mso-wrap-style:square;v-text-anchor:top" o:gfxdata="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" fillcolor="white [3201]" strokeweight=".5pt">
                   <v:textbox>
                     <w:txbxContent>
                       <w:p>
                         <w:pPr>
-                          <w:pStyle w:val="NormaleWeb"/>
+                          <w:pStyle w:val="NormalWeb"/>
                           <w:spacing w:before="0" w:beforeAutospacing="0" w:after="160" w:afterAutospacing="0" w:line="256" w:lineRule="auto"/>
                         </w:pPr>
+                        <w:r>
+                          <w:rPr>
+                            <w:rFonts w:eastAsia="Calibri"/>
+                            <w:sz w:val="22"/>
+                            <w:szCs w:val="22"/>
+                          </w:rPr>
+                          <w:t>D3</w:t>
+                        </w:r>
                         <w:r>
                           <w:rPr>
                             <w:rFonts w:eastAsia="Calibri"/>
@@ -1759,14 +1898,22 @@
                     </w:txbxContent>
                   </v:textbox>
                 </v:shape>
-                <v:shape id="Casella di testo 14" o:spid="_x0000_s1036" type="#_x0000_t202" style="position:absolute;left:28289;top:9420;width:3715;height:2571;visibility:visible;mso-wrap-style:square;v-text-anchor:top" o:gfxdata="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" fillcolor="white [3201]" strokeweight=".5pt">
+                <v:shape id="Casella di testo 14" o:spid="_x0000_s1036" type="#_x0000_t202" style="position:absolute;left:2828925;top:942000;width:371475;height:257175;visibility:visible;mso-wrap-style:square;v-text-anchor:top" o:gfxdata="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" fillcolor="white [3201]" strokeweight=".5pt">
                   <v:textbox>
                     <w:txbxContent>
                       <w:p>
                         <w:pPr>
-                          <w:pStyle w:val="NormaleWeb"/>
+                          <w:pStyle w:val="NormalWeb"/>
                           <w:spacing w:before="0" w:beforeAutospacing="0" w:after="160" w:afterAutospacing="0" w:line="256" w:lineRule="auto"/>
                         </w:pPr>
+                        <w:r>
+                          <w:rPr>
+                            <w:rFonts w:eastAsia="Calibri"/>
+                            <w:sz w:val="22"/>
+                            <w:szCs w:val="22"/>
+                          </w:rPr>
+                          <w:t>D1</w:t>
+                        </w:r>
                         <w:r>
                           <w:rPr>
                             <w:rFonts w:eastAsia="Calibri"/>
@@ -1779,52 +1926,12 @@
                     </w:txbxContent>
                   </v:textbox>
                 </v:shape>
-                <v:shape id="Casella di testo 14" o:spid="_x0000_s1037" type="#_x0000_t202" style="position:absolute;left:2752;top:6848;width:3715;height:2572;visibility:visible;mso-wrap-style:square;v-text-anchor:top" o:gfxdata="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" fillcolor="white [3201]" strokeweight=".5pt">
+                <v:shape id="Casella di testo 14" o:spid="_x0000_s1037" type="#_x0000_t202" style="position:absolute;left:1503975;top:2151675;width:371475;height:257175;visibility:visible;mso-wrap-style:square;v-text-anchor:top" o:gfxdata="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" fillcolor="white [3201]" strokeweight=".5pt">
                   <v:textbox>
                     <w:txbxContent>
                       <w:p>
                         <w:pPr>
-                          <w:pStyle w:val="NormaleWeb"/>
-                          <w:spacing w:before="0" w:beforeAutospacing="0" w:after="160" w:afterAutospacing="0" w:line="256" w:lineRule="auto"/>
-                        </w:pPr>
-                        <w:r>
-                          <w:rPr>
-                            <w:rFonts w:eastAsia="Calibri"/>
-                            <w:sz w:val="22"/>
-                            <w:szCs w:val="22"/>
-                          </w:rPr>
-                          <w:t> </w:t>
-                        </w:r>
-                      </w:p>
-                    </w:txbxContent>
-                  </v:textbox>
-                </v:shape>
-                <v:shape id="Casella di testo 14" o:spid="_x0000_s1038" type="#_x0000_t202" style="position:absolute;left:33423;top:26755;width:3714;height:2572;visibility:visible;mso-wrap-style:square;v-text-anchor:top" o:gfxdata="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" fillcolor="white [3201]" strokeweight=".5pt">
-                  <v:textbox>
-                    <w:txbxContent>
-                      <w:p>
-                        <w:pPr>
-                          <w:pStyle w:val="NormaleWeb"/>
-                          <w:spacing w:before="0" w:beforeAutospacing="0" w:after="160" w:afterAutospacing="0" w:line="256" w:lineRule="auto"/>
-                        </w:pPr>
-                        <w:r>
-                          <w:rPr>
-                            <w:rFonts w:eastAsia="Calibri"/>
-                            <w:sz w:val="22"/>
-                            <w:szCs w:val="22"/>
-                          </w:rPr>
-                          <w:t> </w:t>
-                        </w:r>
-                      </w:p>
-                    </w:txbxContent>
-                  </v:textbox>
-                </v:shape>
-                <v:shape id="Casella di testo 14" o:spid="_x0000_s1039" type="#_x0000_t202" style="position:absolute;left:15039;top:21516;width:3715;height:2572;visibility:visible;mso-wrap-style:square;v-text-anchor:top" o:gfxdata="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" fillcolor="white [3201]" strokeweight=".5pt">
-                  <v:textbox>
-                    <w:txbxContent>
-                      <w:p>
-                        <w:pPr>
-                          <w:pStyle w:val="NormaleWeb"/>
+                          <w:pStyle w:val="NormalWeb"/>
                           <w:spacing w:before="0" w:beforeAutospacing="0" w:after="160" w:afterAutospacing="0" w:line="256" w:lineRule="auto"/>
                         </w:pPr>
                         <w:r>
@@ -1861,6 +1968,908 @@
         </w:rPr>
       </w:pPr>
     </w:p>
+    <w:p>
+      <w:pPr>
+        <w:rPr>
+          <w:sz w:val="24"/>
+        </w:rPr>
+      </w:pPr>
+      <w:r>
+        <w:rPr>
+          <w:sz w:val="24"/>
+        </w:rPr>
+        <w:t>Vectors themselves abstract well beyond 3-dimensions, up to the number of components forming a vector.</w:t>
+      </w:r>
+      <w:bookmarkStart w:id="0" w:name="_GoBack"/>
+      <w:bookmarkEnd w:id="0"/>
+    </w:p>
+    <w:p>
+      <w:pPr>
+        <w:rPr>
+          <w:sz w:val="24"/>
+        </w:rPr>
+      </w:pPr>
+      <w:r>
+        <w:rPr>
+          <w:sz w:val="24"/>
+        </w:rPr>
+        <w:t>Vectors can be seen as special matrices with only one column.</w:t>
+      </w:r>
+    </w:p>
+    <w:p>
+      <w:pPr>
+        <w:rPr>
+          <w:sz w:val="24"/>
+        </w:rPr>
+      </w:pPr>
+      <w:r>
+        <w:rPr>
+          <w:sz w:val="24"/>
+        </w:rPr>
+        <w:t>Dot Product will result: a1b1+a2+b2,…an+bn giving out a True Scalar.</w:t>
+      </w:r>
+    </w:p>
+    <w:p>
+      <w:pPr>
+        <w:rPr>
+          <w:sz w:val="24"/>
+        </w:rPr>
+      </w:pPr>
+      <w:r>
+        <w:rPr>
+          <w:sz w:val="24"/>
+        </w:rPr>
+        <w:t>DOT PRODUCT is</w:t>
+      </w:r>
+      <w:r>
+        <w:rPr>
+          <w:sz w:val="24"/>
+        </w:rPr>
+        <w:t xml:space="preserve"> COMMUTATIVE: </w:t>
+      </w:r>
+      <w:r>
+        <w:rPr>
+          <w:sz w:val="24"/>
+        </w:rPr>
+        <w:t>the order the vectors are used does not matter.</w:t>
+      </w:r>
+    </w:p>
+    <w:p>
+      <w:pPr>
+        <w:rPr>
+          <w:sz w:val="24"/>
+        </w:rPr>
+      </w:pPr>
+      <w:r>
+        <w:rPr>
+          <w:sz w:val="24"/>
+        </w:rPr>
+        <w:t xml:space="preserve">DOT PRODUCT is </w:t>
+      </w:r>
+      <w:r>
+        <w:rPr>
+          <w:sz w:val="24"/>
+        </w:rPr>
+        <w:t xml:space="preserve">DISTRIBUTIVE: </w:t>
+      </w:r>
+      <w:r>
+        <w:rPr>
+          <w:sz w:val="24"/>
+        </w:rPr>
+        <w:t>let’s have a vector</w:t>
+      </w:r>
+      <w:r>
+        <w:rPr>
+          <w:sz w:val="24"/>
+        </w:rPr>
+        <w:t xml:space="preserve"> from the addition of other 2 vectors</w:t>
+      </w:r>
+      <w:r>
+        <w:rPr>
+          <w:sz w:val="24"/>
+        </w:rPr>
+        <w:t xml:space="preserve"> [v1+w1,v2+w2,….vn + wn]. Dot product with another vector [x1,x2,….xn] </w:t>
+      </w:r>
+      <w:r>
+        <w:rPr>
+          <w:sz w:val="24"/>
+        </w:rPr>
+        <w:t xml:space="preserve">should satisfy distribution by rendering as true (v1+w1)x1 = x1+v1 * x1+w1. </w:t>
+      </w:r>
+    </w:p>
+    <w:p>
+      <w:pPr>
+        <w:rPr>
+          <w:sz w:val="24"/>
+        </w:rPr>
+      </w:pPr>
+    </w:p>
+    <w:p>
+      <w:pPr>
+        <w:rPr>
+          <w:sz w:val="24"/>
+        </w:rPr>
+      </w:pPr>
+    </w:p>
+    <w:p>
+      <w:pPr>
+        <w:rPr>
+          <w:sz w:val="24"/>
+        </w:rPr>
+      </w:pPr>
+      <w:r>
+        <w:rPr>
+          <w:sz w:val="24"/>
+        </w:rPr>
+        <w:t xml:space="preserve">Vector length: </w:t>
+      </w:r>
+      <w:r>
+        <w:rPr>
+          <w:sz w:val="24"/>
+        </w:rPr>
+        <w:t xml:space="preserve">the dot product of a vector V with itself (V * V) can be seen also as </w:t>
+      </w:r>
+      <w:r>
+        <w:rPr>
+          <w:sz w:val="24"/>
+        </w:rPr>
+        <w:t>the sum of each component squared. In case of a document vector, each term’s weight squared.</w:t>
+      </w:r>
+    </w:p>
+    <w:p>
+      <w:pPr>
+        <w:rPr>
+          <w:sz w:val="24"/>
+        </w:rPr>
+      </w:pPr>
+      <w:r>
+        <w:rPr>
+          <w:sz w:val="24"/>
+        </w:rPr>
+        <w:t xml:space="preserve">Looking at Pythagora, the theorem recites that the distance from a centre point 0 </w:t>
+      </w:r>
+    </w:p>
+    <w:p>
+      <w:pPr>
+        <w:pStyle w:val="NormalWeb"/>
+        <w:rPr>
+          <w:rFonts w:ascii="Times" w:hAnsi="Times"/>
+          <w:color w:val="000000"/>
+          <w:sz w:val="27"/>
+          <w:szCs w:val="27"/>
+        </w:rPr>
+      </w:pPr>
+      <w:r>
+        <w:rPr>
+          <w:rFonts w:ascii="Times" w:hAnsi="Times"/>
+          <w:color w:val="000000"/>
+          <w:sz w:val="27"/>
+          <w:szCs w:val="27"/>
+        </w:rPr>
+        <w:t>For A = (a</w:t>
+      </w:r>
+      <w:r>
+        <w:rPr>
+          <w:rFonts w:ascii="Times" w:hAnsi="Times"/>
+          <w:color w:val="000000"/>
+          <w:sz w:val="27"/>
+          <w:szCs w:val="27"/>
+          <w:vertAlign w:val="subscript"/>
+        </w:rPr>
+        <w:t>1</w:t>
+      </w:r>
+      <w:r>
+        <w:rPr>
+          <w:rFonts w:ascii="Times" w:hAnsi="Times"/>
+          <w:color w:val="000000"/>
+          <w:sz w:val="27"/>
+          <w:szCs w:val="27"/>
+        </w:rPr>
+        <w:t>, a</w:t>
+      </w:r>
+      <w:r>
+        <w:rPr>
+          <w:rFonts w:ascii="Times" w:hAnsi="Times"/>
+          <w:color w:val="000000"/>
+          <w:sz w:val="27"/>
+          <w:szCs w:val="27"/>
+          <w:vertAlign w:val="subscript"/>
+        </w:rPr>
+        <w:t>2</w:t>
+      </w:r>
+      <w:r>
+        <w:rPr>
+          <w:rFonts w:ascii="Times" w:hAnsi="Times"/>
+          <w:color w:val="000000"/>
+          <w:sz w:val="27"/>
+          <w:szCs w:val="27"/>
+        </w:rPr>
+        <w:t>, ..., a</w:t>
+      </w:r>
+      <w:r>
+        <w:rPr>
+          <w:rFonts w:ascii="Times" w:hAnsi="Times"/>
+          <w:color w:val="000000"/>
+          <w:sz w:val="27"/>
+          <w:szCs w:val="27"/>
+          <w:vertAlign w:val="subscript"/>
+        </w:rPr>
+        <w:t>n</w:t>
+      </w:r>
+      <w:r>
+        <w:rPr>
+          <w:rFonts w:ascii="Times" w:hAnsi="Times"/>
+          <w:color w:val="000000"/>
+          <w:sz w:val="27"/>
+          <w:szCs w:val="27"/>
+        </w:rPr>
+        <w:t>), the dot product A</w:t>
+      </w:r>
+      <w:r>
+        <w:rPr>
+          <w:rFonts w:ascii="Times" w:hAnsi="Times"/>
+          <w:b/>
+          <w:bCs/>
+          <w:color w:val="000000"/>
+          <w:sz w:val="27"/>
+          <w:szCs w:val="27"/>
+          <w:vertAlign w:val="superscript"/>
+        </w:rPr>
+        <w:t>.</w:t>
+      </w:r>
+      <w:r>
+        <w:rPr>
+          <w:rFonts w:ascii="Times" w:hAnsi="Times"/>
+          <w:color w:val="000000"/>
+          <w:sz w:val="27"/>
+          <w:szCs w:val="27"/>
+        </w:rPr>
+        <w:t>A is simply the sum of squares of each entry.</w:t>
+      </w:r>
+    </w:p>
+    <w:p>
+      <w:pPr>
+        <w:pStyle w:val="NormalWeb"/>
+        <w:rPr>
+          <w:rFonts w:ascii="Times" w:hAnsi="Times"/>
+          <w:color w:val="000000"/>
+          <w:sz w:val="27"/>
+          <w:szCs w:val="27"/>
+        </w:rPr>
+      </w:pPr>
+      <w:r>
+        <w:rPr>
+          <w:rFonts w:ascii="Times" w:hAnsi="Times"/>
+          <w:color w:val="000000"/>
+          <w:sz w:val="27"/>
+          <w:szCs w:val="27"/>
+        </w:rPr>
+        <w:lastRenderedPageBreak/>
+        <w:t>In the plane or 3-space, the Pythagorean theorem tells us that the distance from O to A, which we think of as the length of vector OA, (or just length of A), is the square root of this number.</w:t>
+      </w:r>
+    </w:p>
+    <w:p>
+      <w:pPr>
+        <w:pStyle w:val="NormalWeb"/>
+        <w:rPr>
+          <w:rFonts w:ascii="Times" w:hAnsi="Times"/>
+          <w:color w:val="000000"/>
+          <w:sz w:val="27"/>
+          <w:szCs w:val="27"/>
+        </w:rPr>
+      </w:pPr>
+      <w:r>
+        <w:rPr>
+          <w:rFonts w:ascii="Times" w:hAnsi="Times"/>
+          <w:b/>
+          <w:bCs/>
+          <w:color w:val="000000"/>
+          <w:sz w:val="27"/>
+          <w:szCs w:val="27"/>
+        </w:rPr>
+        <w:t>Definition</w:t>
+      </w:r>
+      <w:r>
+        <w:rPr>
+          <w:rFonts w:ascii="Times" w:hAnsi="Times"/>
+          <w:color w:val="000000"/>
+          <w:sz w:val="27"/>
+          <w:szCs w:val="27"/>
+        </w:rPr>
+        <w:t>. For A in n-space, the length of A = square root of A</w:t>
+      </w:r>
+      <w:r>
+        <w:rPr>
+          <w:rFonts w:ascii="Times" w:hAnsi="Times"/>
+          <w:b/>
+          <w:bCs/>
+          <w:color w:val="000000"/>
+          <w:sz w:val="27"/>
+          <w:szCs w:val="27"/>
+          <w:vertAlign w:val="superscript"/>
+        </w:rPr>
+        <w:t>.</w:t>
+      </w:r>
+      <w:r>
+        <w:rPr>
+          <w:rFonts w:ascii="Times" w:hAnsi="Times"/>
+          <w:color w:val="000000"/>
+          <w:sz w:val="27"/>
+          <w:szCs w:val="27"/>
+        </w:rPr>
+        <w:t>A. This length is written |A|. so |A|</w:t>
+      </w:r>
+      <w:r>
+        <w:rPr>
+          <w:rFonts w:ascii="Times" w:hAnsi="Times"/>
+          <w:color w:val="000000"/>
+          <w:sz w:val="27"/>
+          <w:szCs w:val="27"/>
+          <w:vertAlign w:val="superscript"/>
+        </w:rPr>
+        <w:t>2</w:t>
+      </w:r>
+      <w:r>
+        <w:rPr>
+          <w:rFonts w:ascii="Times" w:hAnsi="Times"/>
+          <w:color w:val="000000"/>
+          <w:sz w:val="27"/>
+          <w:szCs w:val="27"/>
+        </w:rPr>
+        <w:t> = A</w:t>
+      </w:r>
+      <w:r>
+        <w:rPr>
+          <w:rFonts w:ascii="Times" w:hAnsi="Times"/>
+          <w:b/>
+          <w:bCs/>
+          <w:color w:val="000000"/>
+          <w:sz w:val="27"/>
+          <w:szCs w:val="27"/>
+          <w:vertAlign w:val="superscript"/>
+        </w:rPr>
+        <w:t>.</w:t>
+      </w:r>
+      <w:r>
+        <w:rPr>
+          <w:rFonts w:ascii="Times" w:hAnsi="Times"/>
+          <w:color w:val="000000"/>
+          <w:sz w:val="27"/>
+          <w:szCs w:val="27"/>
+        </w:rPr>
+        <w:t>A.</w:t>
+      </w:r>
+    </w:p>
+    <w:p>
+      <w:pPr>
+        <w:pStyle w:val="NormalWeb"/>
+        <w:rPr>
+          <w:rFonts w:ascii="Times" w:hAnsi="Times"/>
+          <w:color w:val="000000"/>
+          <w:sz w:val="27"/>
+          <w:szCs w:val="27"/>
+        </w:rPr>
+      </w:pPr>
+      <w:r>
+        <w:rPr>
+          <w:rFonts w:ascii="Times" w:hAnsi="Times"/>
+          <w:color w:val="000000"/>
+          <w:sz w:val="27"/>
+          <w:szCs w:val="27"/>
+        </w:rPr>
+        <w:t>Likewise, the Pythagorean theorem also shows that the distance from A to B is the length of AB, which is the length of B-A.</w:t>
+      </w:r>
+    </w:p>
+    <w:p>
+      <w:pPr>
+        <w:pStyle w:val="NormalWeb"/>
+        <w:rPr>
+          <w:rFonts w:ascii="Times" w:hAnsi="Times"/>
+          <w:color w:val="000000"/>
+          <w:sz w:val="27"/>
+          <w:szCs w:val="27"/>
+        </w:rPr>
+      </w:pPr>
+      <w:r>
+        <w:rPr>
+          <w:rFonts w:ascii="Times" w:hAnsi="Times"/>
+          <w:b/>
+          <w:bCs/>
+          <w:color w:val="000000"/>
+          <w:sz w:val="27"/>
+          <w:szCs w:val="27"/>
+        </w:rPr>
+        <w:t>Definition</w:t>
+      </w:r>
+      <w:r>
+        <w:rPr>
+          <w:rFonts w:ascii="Times" w:hAnsi="Times"/>
+          <w:color w:val="000000"/>
+          <w:sz w:val="27"/>
+          <w:szCs w:val="27"/>
+        </w:rPr>
+        <w:t>: For A and B in n-space, the distance from A to B is the length |B-A|. </w:t>
+      </w:r>
+      <w:r>
+        <w:rPr>
+          <w:rFonts w:ascii="Times" w:hAnsi="Times"/>
+          <w:color w:val="000000"/>
+          <w:sz w:val="27"/>
+          <w:szCs w:val="27"/>
+        </w:rPr>
+        <w:br/>
+        <w:t>Note: This equals |A-B| also.</w:t>
+      </w:r>
+    </w:p>
+    <w:p>
+      <w:pPr>
+        <w:pStyle w:val="Heading3"/>
+        <w:rPr>
+          <w:rFonts w:ascii="Times" w:eastAsia="Times New Roman" w:hAnsi="Times"/>
+          <w:color w:val="000000"/>
+          <w:sz w:val="27"/>
+          <w:szCs w:val="27"/>
+        </w:rPr>
+      </w:pPr>
+      <w:r>
+        <w:rPr>
+          <w:rFonts w:ascii="Times" w:eastAsia="Times New Roman" w:hAnsi="Times"/>
+          <w:color w:val="000000"/>
+        </w:rPr>
+        <w:t>Law of Cosines</w:t>
+      </w:r>
+      <w:bookmarkStart w:id="1" w:name="cos"/>
+      <w:bookmarkEnd w:id="1"/>
+    </w:p>
+    <w:p>
+      <w:pPr>
+        <w:pStyle w:val="NormalWeb"/>
+        <w:rPr>
+          <w:rFonts w:ascii="Times" w:eastAsiaTheme="minorHAnsi" w:hAnsi="Times"/>
+          <w:color w:val="000000"/>
+          <w:sz w:val="27"/>
+          <w:szCs w:val="27"/>
+        </w:rPr>
+      </w:pPr>
+      <w:r>
+        <w:rPr>
+          <w:rFonts w:ascii="Times" w:hAnsi="Times"/>
+          <w:b/>
+          <w:bCs/>
+          <w:color w:val="000000"/>
+          <w:sz w:val="27"/>
+          <w:szCs w:val="27"/>
+        </w:rPr>
+        <w:t>Cosine Theorem: </w:t>
+      </w:r>
+      <w:r>
+        <w:rPr>
+          <w:rFonts w:ascii="Times" w:hAnsi="Times"/>
+          <w:color w:val="000000"/>
+          <w:sz w:val="27"/>
+          <w:szCs w:val="27"/>
+        </w:rPr>
+        <w:t>For A and B in the plane or in space, A</w:t>
+      </w:r>
+      <w:r>
+        <w:rPr>
+          <w:rFonts w:ascii="Times" w:hAnsi="Times"/>
+          <w:b/>
+          <w:bCs/>
+          <w:color w:val="000000"/>
+          <w:sz w:val="27"/>
+          <w:szCs w:val="27"/>
+          <w:vertAlign w:val="superscript"/>
+        </w:rPr>
+        <w:t>.</w:t>
+      </w:r>
+      <w:r>
+        <w:rPr>
+          <w:rFonts w:ascii="Times" w:hAnsi="Times"/>
+          <w:color w:val="000000"/>
+          <w:sz w:val="27"/>
+          <w:szCs w:val="27"/>
+        </w:rPr>
+        <w:t>B = |A| |B| cos AOB</w:t>
+      </w:r>
+    </w:p>
+    <w:p>
+      <w:pPr>
+        <w:pStyle w:val="NormalWeb"/>
+        <w:rPr>
+          <w:rFonts w:ascii="Times" w:hAnsi="Times"/>
+          <w:color w:val="000000"/>
+          <w:sz w:val="27"/>
+          <w:szCs w:val="27"/>
+        </w:rPr>
+      </w:pPr>
+      <w:r>
+        <w:rPr>
+          <w:rFonts w:ascii="Times" w:hAnsi="Times"/>
+          <w:color w:val="000000"/>
+          <w:sz w:val="27"/>
+          <w:szCs w:val="27"/>
+        </w:rPr>
+        <w:t>In the triangle AOB, if we let the length of side AB = c, then by definition of distance,</w:t>
+      </w:r>
+    </w:p>
+    <w:p>
+      <w:pPr>
+        <w:pStyle w:val="NormalWeb"/>
+        <w:rPr>
+          <w:rFonts w:ascii="Times" w:hAnsi="Times"/>
+          <w:color w:val="000000"/>
+          <w:sz w:val="27"/>
+          <w:szCs w:val="27"/>
+        </w:rPr>
+      </w:pPr>
+      <w:r>
+        <w:rPr>
+          <w:rFonts w:ascii="Times" w:hAnsi="Times"/>
+          <w:color w:val="000000"/>
+          <w:sz w:val="27"/>
+          <w:szCs w:val="27"/>
+        </w:rPr>
+        <w:t>c</w:t>
+      </w:r>
+      <w:r>
+        <w:rPr>
+          <w:rFonts w:ascii="Times" w:hAnsi="Times"/>
+          <w:color w:val="000000"/>
+          <w:sz w:val="27"/>
+          <w:szCs w:val="27"/>
+          <w:vertAlign w:val="superscript"/>
+        </w:rPr>
+        <w:t>2</w:t>
+      </w:r>
+      <w:r>
+        <w:rPr>
+          <w:rFonts w:ascii="Times" w:hAnsi="Times"/>
+          <w:color w:val="000000"/>
+          <w:sz w:val="27"/>
+          <w:szCs w:val="27"/>
+        </w:rPr>
+        <w:t>= |A - B|</w:t>
+      </w:r>
+      <w:r>
+        <w:rPr>
+          <w:rFonts w:ascii="Times" w:hAnsi="Times"/>
+          <w:color w:val="000000"/>
+          <w:sz w:val="27"/>
+          <w:szCs w:val="27"/>
+          <w:vertAlign w:val="superscript"/>
+        </w:rPr>
+        <w:t>2</w:t>
+      </w:r>
+    </w:p>
+    <w:p>
+      <w:pPr>
+        <w:pStyle w:val="NormalWeb"/>
+        <w:rPr>
+          <w:rFonts w:ascii="Times" w:hAnsi="Times"/>
+          <w:color w:val="000000"/>
+          <w:sz w:val="27"/>
+          <w:szCs w:val="27"/>
+        </w:rPr>
+      </w:pPr>
+      <w:r>
+        <w:rPr>
+          <w:rFonts w:ascii="Times" w:hAnsi="Times"/>
+          <w:color w:val="000000"/>
+          <w:sz w:val="27"/>
+          <w:szCs w:val="27"/>
+        </w:rPr>
+        <w:t>Proof: From the algebraic properties,</w:t>
+      </w:r>
+    </w:p>
+    <w:p>
+      <w:pPr>
+        <w:pStyle w:val="NormalWeb"/>
+        <w:jc w:val="center"/>
+        <w:rPr>
+          <w:rFonts w:ascii="Times" w:hAnsi="Times"/>
+          <w:color w:val="000000"/>
+          <w:sz w:val="27"/>
+          <w:szCs w:val="27"/>
+        </w:rPr>
+      </w:pPr>
+      <w:r>
+        <w:rPr>
+          <w:rFonts w:ascii="Times" w:hAnsi="Times"/>
+          <w:color w:val="000000"/>
+          <w:sz w:val="27"/>
+          <w:szCs w:val="27"/>
+        </w:rPr>
+        <w:t>|A - B|</w:t>
+      </w:r>
+      <w:r>
+        <w:rPr>
+          <w:rFonts w:ascii="Times" w:hAnsi="Times"/>
+          <w:color w:val="000000"/>
+          <w:sz w:val="27"/>
+          <w:szCs w:val="27"/>
+          <w:vertAlign w:val="superscript"/>
+        </w:rPr>
+        <w:t>2</w:t>
+      </w:r>
+      <w:r>
+        <w:rPr>
+          <w:rFonts w:ascii="Times" w:hAnsi="Times"/>
+          <w:color w:val="000000"/>
+          <w:sz w:val="27"/>
+          <w:szCs w:val="27"/>
+        </w:rPr>
+        <w:t> = A</w:t>
+      </w:r>
+      <w:r>
+        <w:rPr>
+          <w:rFonts w:ascii="Times" w:hAnsi="Times"/>
+          <w:b/>
+          <w:bCs/>
+          <w:color w:val="000000"/>
+          <w:sz w:val="27"/>
+          <w:szCs w:val="27"/>
+          <w:vertAlign w:val="superscript"/>
+        </w:rPr>
+        <w:t>.</w:t>
+      </w:r>
+      <w:r>
+        <w:rPr>
+          <w:rFonts w:ascii="Times" w:hAnsi="Times"/>
+          <w:color w:val="000000"/>
+          <w:sz w:val="27"/>
+          <w:szCs w:val="27"/>
+        </w:rPr>
+        <w:t>B - B</w:t>
+      </w:r>
+      <w:r>
+        <w:rPr>
+          <w:rFonts w:ascii="Times" w:hAnsi="Times"/>
+          <w:b/>
+          <w:bCs/>
+          <w:color w:val="000000"/>
+          <w:sz w:val="27"/>
+          <w:szCs w:val="27"/>
+          <w:vertAlign w:val="superscript"/>
+        </w:rPr>
+        <w:t>.</w:t>
+      </w:r>
+      <w:r>
+        <w:rPr>
+          <w:rFonts w:ascii="Times" w:hAnsi="Times"/>
+          <w:color w:val="000000"/>
+          <w:sz w:val="27"/>
+          <w:szCs w:val="27"/>
+        </w:rPr>
+        <w:t>A - B</w:t>
+      </w:r>
+      <w:r>
+        <w:rPr>
+          <w:rFonts w:ascii="Times" w:hAnsi="Times"/>
+          <w:b/>
+          <w:bCs/>
+          <w:color w:val="000000"/>
+          <w:sz w:val="27"/>
+          <w:szCs w:val="27"/>
+          <w:vertAlign w:val="superscript"/>
+        </w:rPr>
+        <w:t>.</w:t>
+      </w:r>
+      <w:r>
+        <w:rPr>
+          <w:rFonts w:ascii="Times" w:hAnsi="Times"/>
+          <w:color w:val="000000"/>
+          <w:sz w:val="27"/>
+          <w:szCs w:val="27"/>
+        </w:rPr>
+        <w:t>B = |A|</w:t>
+      </w:r>
+      <w:r>
+        <w:rPr>
+          <w:rFonts w:ascii="Times" w:hAnsi="Times"/>
+          <w:color w:val="000000"/>
+          <w:sz w:val="27"/>
+          <w:szCs w:val="27"/>
+          <w:vertAlign w:val="superscript"/>
+        </w:rPr>
+        <w:t>2</w:t>
+      </w:r>
+      <w:r>
+        <w:rPr>
+          <w:rFonts w:ascii="Times" w:hAnsi="Times"/>
+          <w:color w:val="000000"/>
+          <w:sz w:val="27"/>
+          <w:szCs w:val="27"/>
+        </w:rPr>
+        <w:t> + |B|</w:t>
+      </w:r>
+      <w:r>
+        <w:rPr>
+          <w:rFonts w:ascii="Times" w:hAnsi="Times"/>
+          <w:color w:val="000000"/>
+          <w:sz w:val="27"/>
+          <w:szCs w:val="27"/>
+          <w:vertAlign w:val="superscript"/>
+        </w:rPr>
+        <w:t>2</w:t>
+      </w:r>
+      <w:r>
+        <w:rPr>
+          <w:rFonts w:ascii="Times" w:hAnsi="Times"/>
+          <w:color w:val="000000"/>
+          <w:sz w:val="27"/>
+          <w:szCs w:val="27"/>
+        </w:rPr>
+        <w:t> - 2A</w:t>
+      </w:r>
+      <w:r>
+        <w:rPr>
+          <w:rFonts w:ascii="Times" w:hAnsi="Times"/>
+          <w:b/>
+          <w:bCs/>
+          <w:color w:val="000000"/>
+          <w:sz w:val="27"/>
+          <w:szCs w:val="27"/>
+          <w:vertAlign w:val="superscript"/>
+        </w:rPr>
+        <w:t>.</w:t>
+      </w:r>
+      <w:r>
+        <w:rPr>
+          <w:rFonts w:ascii="Times" w:hAnsi="Times"/>
+          <w:color w:val="000000"/>
+          <w:sz w:val="27"/>
+          <w:szCs w:val="27"/>
+        </w:rPr>
+        <w:t>B.</w:t>
+      </w:r>
+    </w:p>
+    <w:p>
+      <w:pPr>
+        <w:pStyle w:val="NormalWeb"/>
+        <w:rPr>
+          <w:rFonts w:ascii="Times" w:hAnsi="Times"/>
+          <w:color w:val="000000"/>
+          <w:sz w:val="27"/>
+          <w:szCs w:val="27"/>
+        </w:rPr>
+      </w:pPr>
+      <w:r>
+        <w:rPr>
+          <w:rFonts w:ascii="Times" w:hAnsi="Times"/>
+          <w:color w:val="000000"/>
+          <w:sz w:val="27"/>
+          <w:szCs w:val="27"/>
+        </w:rPr>
+        <w:t>But from geometry, since |A| = |OA| = side opposite B, etc., the Law of Cosines for triangle AOB says</w:t>
+      </w:r>
+    </w:p>
+    <w:p>
+      <w:pPr>
+        <w:pStyle w:val="NormalWeb"/>
+        <w:jc w:val="center"/>
+        <w:rPr>
+          <w:rFonts w:ascii="Times" w:hAnsi="Times"/>
+          <w:color w:val="000000"/>
+          <w:sz w:val="27"/>
+          <w:szCs w:val="27"/>
+        </w:rPr>
+      </w:pPr>
+      <w:r>
+        <w:rPr>
+          <w:rFonts w:ascii="Times" w:hAnsi="Times"/>
+          <w:color w:val="000000"/>
+          <w:sz w:val="27"/>
+          <w:szCs w:val="27"/>
+        </w:rPr>
+        <w:t>c</w:t>
+      </w:r>
+      <w:r>
+        <w:rPr>
+          <w:rFonts w:ascii="Times" w:hAnsi="Times"/>
+          <w:color w:val="000000"/>
+          <w:sz w:val="27"/>
+          <w:szCs w:val="27"/>
+          <w:vertAlign w:val="superscript"/>
+        </w:rPr>
+        <w:t>2</w:t>
+      </w:r>
+      <w:r>
+        <w:rPr>
+          <w:rFonts w:ascii="Times" w:hAnsi="Times"/>
+          <w:color w:val="000000"/>
+          <w:sz w:val="27"/>
+          <w:szCs w:val="27"/>
+        </w:rPr>
+        <w:t>= |A|</w:t>
+      </w:r>
+      <w:r>
+        <w:rPr>
+          <w:rFonts w:ascii="Times" w:hAnsi="Times"/>
+          <w:color w:val="000000"/>
+          <w:sz w:val="27"/>
+          <w:szCs w:val="27"/>
+          <w:vertAlign w:val="superscript"/>
+        </w:rPr>
+        <w:t>2</w:t>
+      </w:r>
+      <w:r>
+        <w:rPr>
+          <w:rFonts w:ascii="Times" w:hAnsi="Times"/>
+          <w:color w:val="000000"/>
+          <w:sz w:val="27"/>
+          <w:szCs w:val="27"/>
+        </w:rPr>
+        <w:t> + |B|</w:t>
+      </w:r>
+      <w:r>
+        <w:rPr>
+          <w:rFonts w:ascii="Times" w:hAnsi="Times"/>
+          <w:color w:val="000000"/>
+          <w:sz w:val="27"/>
+          <w:szCs w:val="27"/>
+          <w:vertAlign w:val="superscript"/>
+        </w:rPr>
+        <w:t>2</w:t>
+      </w:r>
+      <w:r>
+        <w:rPr>
+          <w:rFonts w:ascii="Times" w:hAnsi="Times"/>
+          <w:color w:val="000000"/>
+          <w:sz w:val="27"/>
+          <w:szCs w:val="27"/>
+        </w:rPr>
+        <w:t> - 2|A| |B| cos AOB.</w:t>
+      </w:r>
+    </w:p>
+    <w:p>
+      <w:pPr>
+        <w:pStyle w:val="NormalWeb"/>
+        <w:rPr>
+          <w:rFonts w:ascii="Times" w:hAnsi="Times"/>
+          <w:color w:val="000000"/>
+          <w:sz w:val="27"/>
+          <w:szCs w:val="27"/>
+        </w:rPr>
+      </w:pPr>
+      <w:r>
+        <w:rPr>
+          <w:rFonts w:ascii="Times" w:hAnsi="Times"/>
+          <w:color w:val="000000"/>
+          <w:sz w:val="27"/>
+          <w:szCs w:val="27"/>
+        </w:rPr>
+        <w:t>Comparing these, all but one term is the same in each, so we see that A</w:t>
+      </w:r>
+      <w:r>
+        <w:rPr>
+          <w:rFonts w:ascii="Times" w:hAnsi="Times"/>
+          <w:b/>
+          <w:bCs/>
+          <w:color w:val="000000"/>
+          <w:sz w:val="27"/>
+          <w:szCs w:val="27"/>
+          <w:vertAlign w:val="superscript"/>
+        </w:rPr>
+        <w:t>.</w:t>
+      </w:r>
+      <w:r>
+        <w:rPr>
+          <w:rFonts w:ascii="Times" w:hAnsi="Times"/>
+          <w:color w:val="000000"/>
+          <w:sz w:val="27"/>
+          <w:szCs w:val="27"/>
+        </w:rPr>
+        <w:t>B = |A| |B| cos AOB</w:t>
+      </w:r>
+    </w:p>
+    <w:p>
+      <w:pPr>
+        <w:rPr>
+          <w:sz w:val="24"/>
+        </w:rPr>
+      </w:pPr>
+    </w:p>
     <w:sectPr>
       <w:pgSz w:w="11906" w:h="16838"/>
       <w:pgMar w:top="1440" w:right="1440" w:bottom="1440" w:left="1440" w:header="708" w:footer="708" w:gutter="0"/>
@@ -1869,6 +2878,154 @@
     </w:sectPr>
   </w:body>
 </w:document>
+</file>
+
+<file path=word/numbering.xml><?xml version="1.0" encoding="utf-8"?>
+<w:numbering xmlns:wpc="http://schemas.microsoft.com/office/word/2010/wordprocessingCanvas" xmlns:mo="http://schemas.microsoft.com/office/mac/office/2008/main" xmlns:mc="http://schemas.openxmlformats.org/markup-compatibility/2006" xmlns:mv="urn:schemas-microsoft-com:mac:vml" xmlns:o="urn:schemas-microsoft-com:office:office" xmlns:r="http://schemas.openxmlformats.org/officeDocument/2006/relationships" xmlns:m="http://schemas.openxmlformats.org/officeDocument/2006/math" xmlns:v="urn:schemas-microsoft-com:vml" xmlns:wp14="http://schemas.microsoft.com/office/word/2010/wordprocessingDrawing" xmlns:wp="http://schemas.openxmlformats.org/drawingml/2006/wordprocessingDrawing" xmlns:w10="urn:schemas-microsoft-com:office:word" xmlns:w="http://schemas.openxmlformats.org/wordprocessingml/2006/main" xmlns:w14="http://schemas.microsoft.com/office/word/2010/wordml" xmlns:w15="http://schemas.microsoft.com/office/word/2012/wordml" xmlns:wpg="http://schemas.microsoft.com/office/word/2010/wordprocessingGroup" xmlns:wpi="http://schemas.microsoft.com/office/word/2010/wordprocessingInk" xmlns:wne="http://schemas.microsoft.com/office/word/2006/wordml" xmlns:wps="http://schemas.microsoft.com/office/word/2010/wordprocessingShape" mc:Ignorable="w14 w15 wp14">
+  <w:abstractNum w:abstractNumId="0">
+    <w:nsid w:val="FFFFFF1D"/>
+    <w:multiLevelType w:val="multilevel"/>
+    <w:tmpl w:val="8248A2C6"/>
+    <w:lvl w:ilvl="0">
+      <w:start w:val="1"/>
+      <w:numFmt w:val="bullet"/>
+      <w:lvlText w:val=""/>
+      <w:lvlJc w:val="left"/>
+      <w:pPr>
+        <w:tabs>
+          <w:tab w:val="num" w:pos="0"/>
+        </w:tabs>
+        <w:ind w:left="0" w:firstLine="0"/>
+      </w:pPr>
+      <w:rPr>
+        <w:rFonts w:ascii="Symbol" w:hAnsi="Symbol" w:hint="default"/>
+      </w:rPr>
+    </w:lvl>
+    <w:lvl w:ilvl="1">
+      <w:start w:val="1"/>
+      <w:numFmt w:val="bullet"/>
+      <w:lvlText w:val=""/>
+      <w:lvlJc w:val="left"/>
+      <w:pPr>
+        <w:tabs>
+          <w:tab w:val="num" w:pos="720"/>
+        </w:tabs>
+        <w:ind w:left="1080" w:hanging="360"/>
+      </w:pPr>
+      <w:rPr>
+        <w:rFonts w:ascii="Symbol" w:hAnsi="Symbol" w:hint="default"/>
+      </w:rPr>
+    </w:lvl>
+    <w:lvl w:ilvl="2">
+      <w:start w:val="1"/>
+      <w:numFmt w:val="bullet"/>
+      <w:lvlText w:val="o"/>
+      <w:lvlJc w:val="left"/>
+      <w:pPr>
+        <w:tabs>
+          <w:tab w:val="num" w:pos="1440"/>
+        </w:tabs>
+        <w:ind w:left="1800" w:hanging="360"/>
+      </w:pPr>
+      <w:rPr>
+        <w:rFonts w:ascii="Courier New" w:hAnsi="Courier New" w:hint="default"/>
+      </w:rPr>
+    </w:lvl>
+    <w:lvl w:ilvl="3">
+      <w:start w:val="1"/>
+      <w:numFmt w:val="bullet"/>
+      <w:lvlText w:val=""/>
+      <w:lvlJc w:val="left"/>
+      <w:pPr>
+        <w:tabs>
+          <w:tab w:val="num" w:pos="2160"/>
+        </w:tabs>
+        <w:ind w:left="2520" w:hanging="360"/>
+      </w:pPr>
+      <w:rPr>
+        <w:rFonts w:ascii="Wingdings" w:hAnsi="Wingdings" w:hint="default"/>
+      </w:rPr>
+    </w:lvl>
+    <w:lvl w:ilvl="4">
+      <w:start w:val="1"/>
+      <w:numFmt w:val="bullet"/>
+      <w:lvlText w:val=""/>
+      <w:lvlJc w:val="left"/>
+      <w:pPr>
+        <w:tabs>
+          <w:tab w:val="num" w:pos="2880"/>
+        </w:tabs>
+        <w:ind w:left="3240" w:hanging="360"/>
+      </w:pPr>
+      <w:rPr>
+        <w:rFonts w:ascii="Wingdings" w:hAnsi="Wingdings" w:hint="default"/>
+      </w:rPr>
+    </w:lvl>
+    <w:lvl w:ilvl="5">
+      <w:start w:val="1"/>
+      <w:numFmt w:val="bullet"/>
+      <w:lvlText w:val=""/>
+      <w:lvlJc w:val="left"/>
+      <w:pPr>
+        <w:tabs>
+          <w:tab w:val="num" w:pos="3600"/>
+        </w:tabs>
+        <w:ind w:left="3960" w:hanging="360"/>
+      </w:pPr>
+      <w:rPr>
+        <w:rFonts w:ascii="Symbol" w:hAnsi="Symbol" w:hint="default"/>
+      </w:rPr>
+    </w:lvl>
+    <w:lvl w:ilvl="6">
+      <w:start w:val="1"/>
+      <w:numFmt w:val="bullet"/>
+      <w:lvlText w:val="o"/>
+      <w:lvlJc w:val="left"/>
+      <w:pPr>
+        <w:tabs>
+          <w:tab w:val="num" w:pos="4320"/>
+        </w:tabs>
+        <w:ind w:left="4680" w:hanging="360"/>
+      </w:pPr>
+      <w:rPr>
+        <w:rFonts w:ascii="Courier New" w:hAnsi="Courier New" w:hint="default"/>
+      </w:rPr>
+    </w:lvl>
+    <w:lvl w:ilvl="7">
+      <w:start w:val="1"/>
+      <w:numFmt w:val="bullet"/>
+      <w:lvlText w:val=""/>
+      <w:lvlJc w:val="left"/>
+      <w:pPr>
+        <w:tabs>
+          <w:tab w:val="num" w:pos="5040"/>
+        </w:tabs>
+        <w:ind w:left="5400" w:hanging="360"/>
+      </w:pPr>
+      <w:rPr>
+        <w:rFonts w:ascii="Wingdings" w:hAnsi="Wingdings" w:hint="default"/>
+      </w:rPr>
+    </w:lvl>
+    <w:lvl w:ilvl="8">
+      <w:start w:val="1"/>
+      <w:numFmt w:val="bullet"/>
+      <w:lvlText w:val=""/>
+      <w:lvlJc w:val="left"/>
+      <w:pPr>
+        <w:tabs>
+          <w:tab w:val="num" w:pos="5760"/>
+        </w:tabs>
+        <w:ind w:left="6120" w:hanging="360"/>
+      </w:pPr>
+      <w:rPr>
+        <w:rFonts w:ascii="Wingdings" w:hAnsi="Wingdings" w:hint="default"/>
+      </w:rPr>
+    </w:lvl>
+  </w:abstractNum>
+  <w:num w:numId="1">
+    <w:abstractNumId w:val="0"/>
+  </w:num>
+</w:numbering>
 </file>
 
 <file path=word/styles.xml><?xml version="1.0" encoding="utf-8"?>
@@ -1888,7 +3045,7 @@
       </w:pPr>
     </w:pPrDefault>
   </w:docDefaults>
-  <w:latentStyles w:defLockedState="0" w:defUIPriority="99" w:defSemiHidden="0" w:defUnhideWhenUsed="0" w:defQFormat="0" w:count="371">
+  <w:latentStyles w:defLockedState="0" w:defUIPriority="99" w:defSemiHidden="0" w:defUnhideWhenUsed="0" w:defQFormat="0" w:count="382">
     <w:lsdException w:name="Normal" w:uiPriority="0" w:qFormat="1"/>
     <w:lsdException w:name="heading 1" w:uiPriority="9" w:qFormat="1"/>
     <w:lsdException w:name="heading 2" w:semiHidden="1" w:uiPriority="9" w:unhideWhenUsed="1" w:qFormat="1"/>
@@ -1994,7 +3151,6 @@
     <w:lsdException w:name="HTML Sample" w:semiHidden="1" w:unhideWhenUsed="1"/>
     <w:lsdException w:name="HTML Typewriter" w:semiHidden="1" w:unhideWhenUsed="1"/>
     <w:lsdException w:name="HTML Variable" w:semiHidden="1" w:unhideWhenUsed="1"/>
-    <w:lsdException w:name="Normal Table" w:semiHidden="1" w:unhideWhenUsed="1"/>
     <w:lsdException w:name="annotation subject" w:semiHidden="1" w:unhideWhenUsed="1"/>
     <w:lsdException w:name="No List" w:semiHidden="1" w:unhideWhenUsed="1"/>
     <w:lsdException w:name="Outline List 1" w:semiHidden="1" w:unhideWhenUsed="1"/>
@@ -2040,11 +3196,9 @@
     <w:lsdException w:name="Table Subtle 1" w:semiHidden="1" w:unhideWhenUsed="1"/>
     <w:lsdException w:name="Table Subtle 2" w:semiHidden="1" w:unhideWhenUsed="1"/>
     <w:lsdException w:name="Table Web 1" w:semiHidden="1" w:unhideWhenUsed="1"/>
-    <w:lsdException w:name="Table Web 2" w:semiHidden="1" w:unhideWhenUsed="1"/>
     <w:lsdException w:name="Table Web 3" w:semiHidden="1" w:unhideWhenUsed="1"/>
     <w:lsdException w:name="Balloon Text" w:semiHidden="1" w:unhideWhenUsed="1"/>
     <w:lsdException w:name="Table Grid" w:uiPriority="39"/>
-    <w:lsdException w:name="Table Theme" w:semiHidden="1" w:unhideWhenUsed="1"/>
     <w:lsdException w:name="Placeholder Text" w:semiHidden="1"/>
     <w:lsdException w:name="No Spacing" w:uiPriority="1" w:qFormat="1"/>
     <w:lsdException w:name="Light Shading" w:uiPriority="60"/>
@@ -2260,16 +3414,18 @@
     <w:lsdException w:name="List Table 5 Dark Accent 6" w:uiPriority="50"/>
     <w:lsdException w:name="List Table 6 Colorful Accent 6" w:uiPriority="51"/>
     <w:lsdException w:name="List Table 7 Colorful Accent 6" w:uiPriority="52"/>
+    <w:lsdException w:name="Mention" w:semiHidden="1" w:unhideWhenUsed="1"/>
+    <w:lsdException w:name="Smart Hyperlink" w:semiHidden="1" w:unhideWhenUsed="1"/>
   </w:latentStyles>
-  <w:style w:type="paragraph" w:default="1" w:styleId="Normale">
+  <w:style w:type="paragraph" w:default="1" w:styleId="Normal">
     <w:name w:val="Normal"/>
     <w:qFormat/>
   </w:style>
-  <w:style w:type="paragraph" w:styleId="Titolo1">
+  <w:style w:type="paragraph" w:styleId="Heading1">
     <w:name w:val="heading 1"/>
-    <w:basedOn w:val="Normale"/>
-    <w:next w:val="Normale"/>
-    <w:link w:val="Titolo1Carattere"/>
+    <w:basedOn w:val="Normal"/>
+    <w:next w:val="Normal"/>
+    <w:link w:val="Heading1Char"/>
     <w:uiPriority w:val="9"/>
     <w:qFormat/>
     <w:rsid w:val="002C3FF4"/>
@@ -2286,13 +3442,36 @@
       <w:szCs w:val="32"/>
     </w:rPr>
   </w:style>
-  <w:style w:type="character" w:default="1" w:styleId="Carpredefinitoparagrafo">
+  <w:style w:type="paragraph" w:styleId="Heading3">
+    <w:name w:val="heading 3"/>
+    <w:basedOn w:val="Normal"/>
+    <w:next w:val="Normal"/>
+    <w:link w:val="Heading3Char"/>
+    <w:uiPriority w:val="9"/>
+    <w:semiHidden/>
+    <w:unhideWhenUsed/>
+    <w:qFormat/>
+    <w:rsid w:val="00DD1862"/>
+    <w:pPr>
+      <w:keepNext/>
+      <w:keepLines/>
+      <w:spacing w:before="40" w:after="0"/>
+      <w:outlineLvl w:val="2"/>
+    </w:pPr>
+    <w:rPr>
+      <w:rFonts w:asciiTheme="majorHAnsi" w:eastAsiaTheme="majorEastAsia" w:hAnsiTheme="majorHAnsi" w:cstheme="majorBidi"/>
+      <w:color w:val="1F4D78" w:themeColor="accent1" w:themeShade="7F"/>
+      <w:sz w:val="24"/>
+      <w:szCs w:val="24"/>
+    </w:rPr>
+  </w:style>
+  <w:style w:type="character" w:default="1" w:styleId="DefaultParagraphFont">
     <w:name w:val="Default Paragraph Font"/>
     <w:uiPriority w:val="1"/>
     <w:semiHidden/>
     <w:unhideWhenUsed/>
   </w:style>
-  <w:style w:type="table" w:default="1" w:styleId="Tabellanormale">
+  <w:style w:type="table" w:default="1" w:styleId="TableNormal">
     <w:name w:val="Normal Table"/>
     <w:uiPriority w:val="99"/>
     <w:semiHidden/>
@@ -2307,16 +3486,16 @@
       </w:tblCellMar>
     </w:tblPr>
   </w:style>
-  <w:style w:type="numbering" w:default="1" w:styleId="Nessunelenco">
+  <w:style w:type="numbering" w:default="1" w:styleId="NoList">
     <w:name w:val="No List"/>
     <w:uiPriority w:val="99"/>
     <w:semiHidden/>
     <w:unhideWhenUsed/>
   </w:style>
-  <w:style w:type="character" w:customStyle="1" w:styleId="Titolo1Carattere">
-    <w:name w:val="Titolo 1 Carattere"/>
-    <w:basedOn w:val="Carpredefinitoparagrafo"/>
-    <w:link w:val="Titolo1"/>
+  <w:style w:type="character" w:customStyle="1" w:styleId="Heading1Char">
+    <w:name w:val="Heading 1 Char"/>
+    <w:basedOn w:val="DefaultParagraphFont"/>
+    <w:link w:val="Heading1"/>
     <w:uiPriority w:val="9"/>
     <w:rsid w:val="002C3FF4"/>
     <w:rPr>
@@ -2326,9 +3505,9 @@
       <w:szCs w:val="32"/>
     </w:rPr>
   </w:style>
-  <w:style w:type="paragraph" w:styleId="NormaleWeb">
+  <w:style w:type="paragraph" w:styleId="NormalWeb">
     <w:name w:val="Normal (Web)"/>
-    <w:basedOn w:val="Normale"/>
+    <w:basedOn w:val="Normal"/>
     <w:uiPriority w:val="99"/>
     <w:semiHidden/>
     <w:unhideWhenUsed/>
@@ -2343,14 +3522,28 @@
       <w:lang w:eastAsia="en-GB"/>
     </w:rPr>
   </w:style>
-  <w:style w:type="character" w:styleId="Testosegnaposto">
+  <w:style w:type="character" w:styleId="PlaceholderText">
     <w:name w:val="Placeholder Text"/>
-    <w:basedOn w:val="Carpredefinitoparagrafo"/>
+    <w:basedOn w:val="DefaultParagraphFont"/>
     <w:uiPriority w:val="99"/>
     <w:semiHidden/>
     <w:rsid w:val="0068320E"/>
     <w:rPr>
       <w:color w:val="808080"/>
+    </w:rPr>
+  </w:style>
+  <w:style w:type="character" w:customStyle="1" w:styleId="Heading3Char">
+    <w:name w:val="Heading 3 Char"/>
+    <w:basedOn w:val="DefaultParagraphFont"/>
+    <w:link w:val="Heading3"/>
+    <w:uiPriority w:val="9"/>
+    <w:semiHidden/>
+    <w:rsid w:val="00DD1862"/>
+    <w:rPr>
+      <w:rFonts w:asciiTheme="majorHAnsi" w:eastAsiaTheme="majorEastAsia" w:hAnsiTheme="majorHAnsi" w:cstheme="majorBidi"/>
+      <w:color w:val="1F4D78" w:themeColor="accent1" w:themeShade="7F"/>
+      <w:sz w:val="24"/>
+      <w:szCs w:val="24"/>
     </w:rPr>
   </w:style>
 </w:styles>
@@ -2622,7 +3815,7 @@
 </file>
 
 <file path=customXml/itemProps1.xml><?xml version="1.0" encoding="utf-8"?>
-<ds:datastoreItem xmlns:ds="http://schemas.openxmlformats.org/officeDocument/2006/customXml" ds:itemID="{3EEC7541-1DA2-4BA8-832A-C4BCF75604FB}">
+<ds:datastoreItem xmlns:ds="http://schemas.openxmlformats.org/officeDocument/2006/customXml" ds:itemID="{A4C7F010-282F-4444-B8CD-7AF3070D9CFC}">
   <ds:schemaRefs>
     <ds:schemaRef ds:uri="http://schemas.openxmlformats.org/officeDocument/2006/bibliography"/>
   </ds:schemaRefs>

</xml_diff>